<commit_message>
Updates to Writing Assignment
</commit_message>
<xml_diff>
--- a/Writing Assignments/Literature Review.docx
+++ b/Writing Assignments/Literature Review.docx
@@ -172,7 +172,18 @@
         <w:t>examines</w:t>
       </w:r>
       <w:r>
-        <w:t xml:space="preserve"> the stochastic behavior of  equilibrium prices in a representative, pure exchange, single good economy with identical consumers.</w:t>
+        <w:t xml:space="preserve"> the stochastic behavior </w:t>
+      </w:r>
+      <w:r>
+        <w:t>of equilibrium</w:t>
+      </w:r>
+      <w:r>
+        <w:t xml:space="preserve"> </w:t>
+      </w:r>
+      <w:bookmarkStart w:id="0" w:name="_GoBack"/>
+      <w:bookmarkEnd w:id="0"/>
+      <w:r>
+        <w:t>prices in a representative, pure exchange, single good economy with identical consumers.</w:t>
       </w:r>
       <w:r>
         <w:rPr>
@@ -190,19 +201,7 @@
         <w:rPr>
           <w:rFonts w:eastAsiaTheme="minorEastAsia"/>
         </w:rPr>
-        <w:t xml:space="preserve">Lucas later </w:t>
-      </w:r>
-      <w:r>
-        <w:rPr>
-          <w:rFonts w:eastAsiaTheme="minorEastAsia"/>
-        </w:rPr>
-        <w:t xml:space="preserve">defines the general equilibrium as a pair of functions: a price function and an optimum value function. </w:t>
-      </w:r>
-      <w:r>
-        <w:rPr>
-          <w:rFonts w:eastAsiaTheme="minorEastAsia"/>
-        </w:rPr>
-        <w:t>To reach a competitive equilibrium, all output must be consumed, all asset shares must be held, and all asset prices must solve the dynamic program.</w:t>
+        <w:t>Lucas later defines the general equilibrium as a pair of functions: a price function and an optimum value function. To reach a competitive equilibrium, all output must be consumed, all asset shares must be held, and all asset prices must solve the dynamic program.</w:t>
       </w:r>
       <w:r>
         <w:t xml:space="preserve"> Thus, the</w:t>
@@ -731,8 +730,6 @@
         </w:rPr>
         <w:t xml:space="preserve">Lucas’ paper was the first of its kind to model risky asset ownership decisions and determine how risk premiums are incorporated in the price of an asset. </w:t>
       </w:r>
-      <w:bookmarkStart w:id="0" w:name="_GoBack"/>
-      <w:bookmarkEnd w:id="0"/>
     </w:p>
     <w:p>
       <w:pPr>
@@ -771,7 +768,19 @@
         <w:rPr>
           <w:rFonts w:eastAsiaTheme="minorEastAsia"/>
         </w:rPr>
-        <w:t>find that in a competitive pure exchange economy, the average annual yield of equity is, at most, four-tenths of a percent higher than that of short term debt</w:t>
+        <w:t xml:space="preserve">find that in a competitive pure exchange economy, the average annual yield of equity is, at most, four-tenths of a percent higher than that of </w:t>
+      </w:r>
+      <w:r>
+        <w:rPr>
+          <w:rFonts w:eastAsiaTheme="minorEastAsia"/>
+        </w:rPr>
+        <w:t>short-term</w:t>
+      </w:r>
+      <w:r>
+        <w:rPr>
+          <w:rFonts w:eastAsiaTheme="minorEastAsia"/>
+        </w:rPr>
+        <w:t xml:space="preserve"> debt</w:t>
       </w:r>
       <w:r>
         <w:rPr>
@@ -860,7 +869,14 @@
         <w:rPr>
           <w:rFonts w:eastAsiaTheme="minorEastAsia"/>
         </w:rPr>
-        <w:t xml:space="preserve"> and Prescott’s study have a “stationary equilibrium for growth rate process on consumption as well as returns”</w:t>
+        <w:t xml:space="preserve"> and Prescott’s study </w:t>
+      </w:r>
+      <w:r>
+        <w:rPr>
+          <w:rFonts w:eastAsiaTheme="minorEastAsia"/>
+        </w:rPr>
+        <w:lastRenderedPageBreak/>
+        <w:t>have a “stationary equilibrium for growth rate process on consumption as well as returns”</w:t>
       </w:r>
       <w:r>
         <w:rPr>
@@ -873,14 +889,7 @@
         <w:rPr>
           <w:rFonts w:eastAsiaTheme="minorEastAsia"/>
         </w:rPr>
-        <w:t xml:space="preserve">. Nada </w:t>
-      </w:r>
-      <w:r>
-        <w:rPr>
-          <w:rFonts w:eastAsiaTheme="minorEastAsia"/>
-        </w:rPr>
-        <w:lastRenderedPageBreak/>
-        <w:t xml:space="preserve">maintains that the elasticity of substitution between consumption in time period </w:t>
+        <w:t xml:space="preserve">. Nada maintains that the elasticity of substitution between consumption in time period </w:t>
       </w:r>
       <m:oMath>
         <m:r>
@@ -981,7 +990,13 @@
         <w:contextualSpacing/>
       </w:pPr>
       <w:r>
-        <w:t xml:space="preserve">Traditionally, studies that replicate the equity premium puzzle with a Lucas Asset Pricing Model examine the excess returns of a risky security or index relative to those of risk free assets or treasury bonds. </w:t>
+        <w:t xml:space="preserve">Traditionally, studies that replicate the equity premium puzzle with a Lucas Asset Pricing Model examine the excess returns of a risky security or index relative to those of </w:t>
+      </w:r>
+      <w:r>
+        <w:t>risk-free</w:t>
+      </w:r>
+      <w:r>
+        <w:t xml:space="preserve"> assets or treasury bonds. </w:t>
       </w:r>
       <w:r>
         <w:t>Although virtual currencies resemble the role of money and create an alternative environment for conducting business, it was not u</w:t>
@@ -999,16 +1014,7 @@
         <w:t xml:space="preserve"> </w:t>
       </w:r>
       <w:r>
-        <w:t xml:space="preserve">Cryptocurrencies are commonly used as methods of payments, but it is heavily debated whether they truly function as currencies. </w:t>
-      </w:r>
-      <w:r>
-        <w:t>Since the role cryptocurrency plays is unclear to many, h</w:t>
-      </w:r>
-      <w:r>
-        <w:t>ow cryptocurrency is regulated by financial institutions is controversial.</w:t>
-      </w:r>
-      <w:r>
-        <w:t xml:space="preserve"> </w:t>
+        <w:t xml:space="preserve">Cryptocurrencies are commonly used as methods of payments, but it is heavily debated whether they truly function as currencies. Since the role cryptocurrency plays is unclear to many, how cryptocurrency is regulated by financial institutions is controversial. </w:t>
       </w:r>
       <w:proofErr w:type="spellStart"/>
       <w:r>
@@ -1016,10 +1022,7 @@
       </w:r>
       <w:proofErr w:type="spellEnd"/>
       <w:r>
-        <w:t xml:space="preserve"> (2017) claims that it is increasingly important to analyze the behavior of cryptocurrencies as financial tools because there are few explanations for the current behavior of cryptocurrencies as investment tools. </w:t>
-      </w:r>
-      <w:r>
-        <w:t>He</w:t>
+        <w:t xml:space="preserve"> (2017) claims that it is increasingly important to analyze the behavior of cryptocurrencies as financial tools because there are few explanations for the current behavior of cryptocurrencies as investment tools. He</w:t>
       </w:r>
       <w:r>
         <w:t xml:space="preserve"> analyzes the extent to which virtual currencies are regulated within the European Union</w:t>
@@ -1028,10 +1031,13 @@
         <w:t xml:space="preserve"> and</w:t>
       </w:r>
       <w:r>
-        <w:t xml:space="preserve"> ascertains that </w:t>
-      </w:r>
-      <w:r>
-        <w:t xml:space="preserve"> cryptocurrencies have the highest risk among all types of virtual currencies. </w:t>
+        <w:t xml:space="preserve"> ascertains </w:t>
+      </w:r>
+      <w:r>
+        <w:t>that cryptocurrencies</w:t>
+      </w:r>
+      <w:r>
+        <w:t xml:space="preserve"> have the highest risk among all types of virtual currencies. </w:t>
       </w:r>
       <w:r>
         <w:t xml:space="preserve">Although </w:t>
@@ -1051,7 +1057,11 @@
         <w:t xml:space="preserve"> further</w:t>
       </w:r>
       <w:r>
-        <w:t xml:space="preserve"> maintains that investors are not fully informed about the risk relating to cryptocurrency investments due to the absence of regulatory bodies and the enforcement of protection mechanisms</w:t>
+        <w:t xml:space="preserve"> maintains that investors are not fully informed about the risk relating to cryptocurrency </w:t>
+      </w:r>
+      <w:r>
+        <w:lastRenderedPageBreak/>
+        <w:t>investments due to the absence of regulatory bodies and the enforcement of protection mechanisms</w:t>
       </w:r>
       <w:r>
         <w:rPr>
@@ -1069,86 +1079,7 @@
         <w:rPr>
           <w:rFonts w:eastAsia="Times New Roman"/>
         </w:rPr>
-        <w:t>hat</w:t>
-      </w:r>
-      <w:r>
-        <w:rPr>
-          <w:rFonts w:eastAsia="Times New Roman"/>
-        </w:rPr>
-        <w:t xml:space="preserve"> legal frameworks </w:t>
-      </w:r>
-      <w:r>
-        <w:rPr>
-          <w:rFonts w:eastAsia="Times New Roman"/>
-        </w:rPr>
-        <w:t xml:space="preserve">used for traditional currencies and </w:t>
-      </w:r>
-      <w:r>
-        <w:rPr>
-          <w:rFonts w:eastAsia="Times New Roman"/>
-        </w:rPr>
-        <w:lastRenderedPageBreak/>
-        <w:t xml:space="preserve">financial investments can </w:t>
-      </w:r>
-      <w:r>
-        <w:rPr>
-          <w:rFonts w:eastAsia="Times New Roman"/>
-        </w:rPr>
-        <w:t xml:space="preserve">apply to the </w:t>
-      </w:r>
-      <w:r>
-        <w:rPr>
-          <w:rFonts w:eastAsia="Times New Roman"/>
-        </w:rPr>
-        <w:t>various</w:t>
-      </w:r>
-      <w:r>
-        <w:rPr>
-          <w:rFonts w:eastAsia="Times New Roman"/>
-        </w:rPr>
-        <w:t xml:space="preserve"> types of virtual</w:t>
-      </w:r>
-      <w:r>
-        <w:rPr>
-          <w:rFonts w:eastAsia="Times New Roman"/>
-        </w:rPr>
-        <w:t xml:space="preserve"> </w:t>
-      </w:r>
-      <w:r>
-        <w:rPr>
-          <w:rFonts w:eastAsia="Times New Roman"/>
-        </w:rPr>
-        <w:t xml:space="preserve">currencies </w:t>
-      </w:r>
-      <w:r>
-        <w:rPr>
-          <w:rFonts w:eastAsia="Times New Roman"/>
-        </w:rPr>
-        <w:t>and</w:t>
-      </w:r>
-      <w:r>
-        <w:rPr>
-          <w:rFonts w:eastAsia="Times New Roman"/>
-        </w:rPr>
-        <w:t xml:space="preserve"> </w:t>
-      </w:r>
-      <w:r>
-        <w:rPr>
-          <w:rFonts w:eastAsia="Times New Roman"/>
-        </w:rPr>
-        <w:t>crypto</w:t>
-      </w:r>
-      <w:r>
-        <w:rPr>
-          <w:rFonts w:eastAsia="Times New Roman"/>
-        </w:rPr>
-        <w:t>currency service providers</w:t>
-      </w:r>
-      <w:r>
-        <w:rPr>
-          <w:rFonts w:eastAsia="Times New Roman"/>
-        </w:rPr>
-        <w:t xml:space="preserve">. </w:t>
+        <w:t xml:space="preserve">hat legal frameworks used for traditional currencies and financial investments can apply to the various types of virtual currencies and cryptocurrency service providers. </w:t>
       </w:r>
     </w:p>
     <w:p>
@@ -1174,7 +1105,13 @@
         <w:t xml:space="preserve"> ambiguous results </w:t>
       </w:r>
       <w:r>
-        <w:t xml:space="preserve">concerning the behavior of cryptocurrencies. Thus, the debate about whether cryptocurrencies are a speculative investment asset or a currency remains ongoing. </w:t>
+        <w:t xml:space="preserve">concerning the behavior of cryptocurrencies. Thus, the debate about whether cryptocurrencies are a speculative investment </w:t>
+      </w:r>
+      <w:r>
+        <w:t>asset,</w:t>
+      </w:r>
+      <w:r>
+        <w:t xml:space="preserve"> or a currency remains ongoing. </w:t>
       </w:r>
       <w:r>
         <w:t>Corbet, Meegan, et al. (2018) examine the relationships between cryptocurrencies and other financial assets</w:t>
@@ -1259,20 +1196,19 @@
         <w:t>, they measure changes in the correlations of the aforementioned assets’ volatilities and returns</w:t>
       </w:r>
       <w:r>
-        <w:t xml:space="preserve">. Their findings demonstrate that cryptocurrencies are relatively isolated from market shocks and decoupled from popular financial assets, despite the fact that the performance of each cryptocurrency is correlated to the performance of other cryptocurrencies. </w:t>
-      </w:r>
-      <w:r>
-        <w:t>Corbet, Meegan, et al. (2018)</w:t>
-      </w:r>
-      <w:r>
-        <w:t xml:space="preserve"> also find that Bitcoin, Ripple, and Litecoin are highly sensitive to industry regulations and technological malfunctions. Thus, the interconnectedness among cryptocurrencies indicates that substantial changes in cryptocurrency prices are attributable to </w:t>
+        <w:t xml:space="preserve">. Their findings demonstrate that cryptocurrencies are relatively isolated from market shocks and decoupled from popular financial assets, </w:t>
+      </w:r>
+      <w:proofErr w:type="gramStart"/>
+      <w:r>
+        <w:t>despite the fact that</w:t>
+      </w:r>
+      <w:proofErr w:type="gramEnd"/>
+      <w:r>
+        <w:t xml:space="preserve"> the performance of each cryptocurrency is correlated to the performance of other cryptocurrencies. </w:t>
       </w:r>
       <w:r>
         <w:lastRenderedPageBreak/>
-        <w:t xml:space="preserve">speculative activity. </w:t>
-      </w:r>
-      <w:r>
-        <w:t>These results</w:t>
+        <w:t>Corbet, Meegan, et al. (2018) also find that Bitcoin, Ripple, and Litecoin are highly sensitive to industry regulations and technological malfunctions. Thus, the interconnectedness among cryptocurrencies indicates that substantial changes in cryptocurrency prices are attributable to speculative activity. These results</w:t>
       </w:r>
       <w:r>
         <w:t xml:space="preserve"> suggest that cryptocurrencies can be effective tools for portfolio diversification. </w:t>
@@ -1312,7 +1248,15 @@
       </w:r>
       <w:proofErr w:type="spellEnd"/>
       <w:r>
-        <w:t xml:space="preserve"> (2018) investigate whether the cryptocurrency market behaves similarly to the stock market. They do so by determining whether or not the returns of cryptocurrency are compensated by risk factors derived from the stock market and analyzing CAPM alphas, CAPM betas, and </w:t>
+        <w:t xml:space="preserve"> (2018) investigate whether the cryptocurrency market behaves similarly to the stock market. They do so by determining </w:t>
+      </w:r>
+      <w:proofErr w:type="gramStart"/>
+      <w:r>
+        <w:t>whether or not</w:t>
+      </w:r>
+      <w:proofErr w:type="gramEnd"/>
+      <w:r>
+        <w:t xml:space="preserve"> the returns of cryptocurrency are compensated by risk factors derived from the stock market and analyzing CAPM alphas, CAPM betas, and </w:t>
       </w:r>
       <w:r>
         <w:t xml:space="preserve">Eugene </w:t>
@@ -1351,7 +1295,15 @@
         <w:t xml:space="preserve"> also </w:t>
       </w:r>
       <w:r>
-        <w:t>examine the exposure of cryptocurrency returns to precious metal commodities and test whether or not cryptocurrencies serve as a store of value. Again, they find that the exposure of cryptocurrencies is insignificant. Traditional currencies fulfill three objectives: a unit of account, a store of value, and a medium of exchange. However, the implementation of</w:t>
+        <w:t xml:space="preserve">examine the exposure of cryptocurrency returns to precious metal commodities and test </w:t>
+      </w:r>
+      <w:proofErr w:type="gramStart"/>
+      <w:r>
+        <w:t>whether or not</w:t>
+      </w:r>
+      <w:proofErr w:type="gramEnd"/>
+      <w:r>
+        <w:t xml:space="preserve"> cryptocurrencies serve as a store of value. Again, they find that the exposure of cryptocurrencies is insignificant. Traditional currencies fulfill three objectives: a unit of account, a store of value, and a medium of exchange. However, the implementation of</w:t>
       </w:r>
       <w:r>
         <w:t xml:space="preserve"> empirical asset pricing models </w:t>
@@ -1405,6 +1357,7 @@
         <w:t xml:space="preserve"> </w:t>
       </w:r>
       <w:r>
+        <w:lastRenderedPageBreak/>
         <w:t>c</w:t>
       </w:r>
       <w:r>
@@ -3102,6 +3055,7 @@
   <w:style w:type="character" w:default="1" w:styleId="DefaultParagraphFont">
     <w:name w:val="Default Paragraph Font"/>
     <w:uiPriority w:val="1"/>
+    <w:semiHidden/>
     <w:unhideWhenUsed/>
   </w:style>
   <w:style w:type="table" w:default="1" w:styleId="TableNormal">
@@ -3863,7 +3817,7 @@
 </file>
 
 <file path=customXml/itemProps1.xml><?xml version="1.0" encoding="utf-8"?>
-<ds:datastoreItem xmlns:ds="http://schemas.openxmlformats.org/officeDocument/2006/customXml" ds:itemID="{E06042B4-B388-A942-B67A-45888453AB93}">
+<ds:datastoreItem xmlns:ds="http://schemas.openxmlformats.org/officeDocument/2006/customXml" ds:itemID="{B842AD97-5B7F-4A39-8553-3069E69269A8}">
   <ds:schemaRefs>
     <ds:schemaRef ds:uri="http://schemas.openxmlformats.org/officeDocument/2006/bibliography"/>
   </ds:schemaRefs>

</xml_diff>